<commit_message>
Add content: Retirement Project
</commit_message>
<xml_diff>
--- a/python/python_licensing_and_setup/Licensing a repository.docx
+++ b/python/python_licensing_and_setup/Licensing a repository.docx
@@ -6,6 +6,8 @@
       <w:pPr>
         <w:pStyle w:val="Title"/>
       </w:pPr>
+      <w:bookmarkStart w:id="0" w:name="_GoBack"/>
+      <w:bookmarkEnd w:id="0"/>
       <w:r>
         <w:t>Licensing a repository</w:t>
       </w:r>
@@ -22,7 +24,7 @@
           <w:bCs/>
         </w:rPr>
       </w:pPr>
-      <w:hyperlink r:id="rId6" w:anchor="in-this-article" w:history="1">
+      <w:hyperlink r:id="rId8" w:anchor="in-this-article" w:history="1">
         <w:r>
           <w:rPr>
             <w:rStyle w:val="Hyperlink"/>
@@ -40,7 +42,7 @@
           <w:numId w:val="1"/>
         </w:numPr>
       </w:pPr>
-      <w:hyperlink r:id="rId7" w:anchor="choosing-the-right-license" w:history="1">
+      <w:hyperlink r:id="rId9" w:anchor="choosing-the-right-license" w:history="1">
         <w:r>
           <w:rPr>
             <w:rStyle w:val="Hyperlink"/>
@@ -56,7 +58,7 @@
           <w:numId w:val="1"/>
         </w:numPr>
       </w:pPr>
-      <w:hyperlink r:id="rId8" w:anchor="determining-the-location-of-your-license" w:history="1">
+      <w:hyperlink r:id="rId10" w:anchor="determining-the-location-of-your-license" w:history="1">
         <w:r>
           <w:rPr>
             <w:rStyle w:val="Hyperlink"/>
@@ -72,7 +74,7 @@
           <w:numId w:val="1"/>
         </w:numPr>
       </w:pPr>
-      <w:hyperlink r:id="rId9" w:anchor="searching-github-by-license-type" w:history="1">
+      <w:hyperlink r:id="rId11" w:anchor="searching-github-by-license-type" w:history="1">
         <w:r>
           <w:rPr>
             <w:rStyle w:val="Hyperlink"/>
@@ -88,7 +90,7 @@
           <w:numId w:val="1"/>
         </w:numPr>
       </w:pPr>
-      <w:hyperlink r:id="rId10" w:anchor="detecting-a-license" w:history="1">
+      <w:hyperlink r:id="rId12" w:anchor="detecting-a-license" w:history="1">
         <w:r>
           <w:rPr>
             <w:rStyle w:val="Hyperlink"/>
@@ -104,7 +106,7 @@
           <w:numId w:val="1"/>
         </w:numPr>
       </w:pPr>
-      <w:hyperlink r:id="rId11" w:anchor="applying-a-license-to-a-repository-with-an-existing-license" w:history="1">
+      <w:hyperlink r:id="rId13" w:anchor="applying-a-license-to-a-repository-with-an-existing-license" w:history="1">
         <w:r>
           <w:rPr>
             <w:rStyle w:val="Hyperlink"/>
@@ -120,7 +122,7 @@
           <w:numId w:val="1"/>
         </w:numPr>
       </w:pPr>
-      <w:hyperlink r:id="rId12" w:anchor="disclaimer" w:history="1">
+      <w:hyperlink r:id="rId14" w:anchor="disclaimer" w:history="1">
         <w:r>
           <w:rPr>
             <w:rStyle w:val="Hyperlink"/>
@@ -136,7 +138,7 @@
           <w:numId w:val="1"/>
         </w:numPr>
       </w:pPr>
-      <w:hyperlink r:id="rId13" w:anchor="further-reading" w:history="1">
+      <w:hyperlink r:id="rId15" w:anchor="further-reading" w:history="1">
         <w:r>
           <w:rPr>
             <w:rStyle w:val="Hyperlink"/>
@@ -152,7 +154,7 @@
           <w:bCs/>
         </w:rPr>
       </w:pPr>
-      <w:hyperlink r:id="rId14" w:anchor="choosing-the-right-license" w:history="1">
+      <w:hyperlink r:id="rId16" w:anchor="choosing-the-right-license" w:history="1">
         <w:r>
           <w:rPr>
             <w:rStyle w:val="Hyperlink"/>
@@ -167,7 +169,7 @@
       <w:r>
         <w:t xml:space="preserve">We created </w:t>
       </w:r>
-      <w:hyperlink r:id="rId15" w:history="1">
+      <w:hyperlink r:id="rId17" w:history="1">
         <w:r>
           <w:rPr>
             <w:rStyle w:val="Hyperlink"/>
@@ -183,7 +185,7 @@
       <w:r>
         <w:t xml:space="preserve">You're under no obligation to choose a license. However, without a license, the default copyright laws apply, meaning that you retain all rights to your source code and no one may reproduce, distribute, or create derivative works from your work. If you're creating an open source project, we strongly encourage you to include an open source license. The </w:t>
       </w:r>
-      <w:hyperlink r:id="rId16" w:anchor="which-open-source-license-is-appropriate-for-my-project" w:history="1">
+      <w:hyperlink r:id="rId18" w:anchor="which-open-source-license-is-appropriate-for-my-project" w:history="1">
         <w:r>
           <w:rPr>
             <w:rStyle w:val="Hyperlink"/>
@@ -206,7 +208,7 @@
       <w:r>
         <w:t xml:space="preserve"> If you publish your source code in a public repository on GitHub, according to the </w:t>
       </w:r>
-      <w:hyperlink r:id="rId17" w:history="1">
+      <w:hyperlink r:id="rId19" w:history="1">
         <w:r>
           <w:rPr>
             <w:rStyle w:val="Hyperlink"/>
@@ -217,7 +219,7 @@
       <w:r>
         <w:t>, other GitHub users have the right to view and fork your repository within the GitHub site. If you have already created a public repository and no longer want users to have access to it, you can make your repository private. When you convert a public repository to a private repository, existing forks or local copies created by other users will still exist. For more information, see "</w:t>
       </w:r>
-      <w:hyperlink r:id="rId18" w:history="1">
+      <w:hyperlink r:id="rId20" w:history="1">
         <w:r>
           <w:rPr>
             <w:rStyle w:val="Hyperlink"/>
@@ -236,7 +238,7 @@
           <w:bCs/>
         </w:rPr>
       </w:pPr>
-      <w:hyperlink r:id="rId19" w:anchor="determining-the-location-of-your-license" w:history="1">
+      <w:hyperlink r:id="rId21" w:anchor="determining-the-location-of-your-license" w:history="1">
         <w:r>
           <w:rPr>
             <w:rStyle w:val="Hyperlink"/>
@@ -251,7 +253,7 @@
       <w:r>
         <w:t xml:space="preserve">Most people place their license text in a file named LICENSE.txt (or LICENSE.md) in the root of the repository; </w:t>
       </w:r>
-      <w:hyperlink r:id="rId20" w:history="1">
+      <w:hyperlink r:id="rId22" w:history="1">
         <w:r>
           <w:rPr>
             <w:rStyle w:val="Hyperlink"/>
@@ -289,7 +291,7 @@
           <w:bCs/>
         </w:rPr>
       </w:pPr>
-      <w:hyperlink r:id="rId21" w:anchor="searching-github-by-license-type" w:history="1">
+      <w:hyperlink r:id="rId23" w:anchor="searching-github-by-license-type" w:history="1">
         <w:r>
           <w:rPr>
             <w:rStyle w:val="Hyperlink"/>
@@ -1666,7 +1668,7 @@
       <w:r>
         <w:t>For more information, see "</w:t>
       </w:r>
-      <w:hyperlink r:id="rId22" w:anchor="search-by-license" w:history="1">
+      <w:hyperlink r:id="rId24" w:anchor="search-by-license" w:history="1">
         <w:r>
           <w:rPr>
             <w:rStyle w:val="Hyperlink"/>
@@ -1686,7 +1688,7 @@
           <w:bCs/>
         </w:rPr>
       </w:pPr>
-      <w:hyperlink r:id="rId23" w:anchor="detecting-a-license" w:history="1">
+      <w:hyperlink r:id="rId25" w:anchor="detecting-a-license" w:history="1">
         <w:r>
           <w:rPr>
             <w:rStyle w:val="Hyperlink"/>
@@ -1698,7 +1700,7 @@
       </w:hyperlink>
     </w:p>
     <w:p>
-      <w:hyperlink r:id="rId24" w:history="1">
+      <w:hyperlink r:id="rId26" w:history="1">
         <w:r>
           <w:rPr>
             <w:rStyle w:val="Hyperlink"/>
@@ -1719,7 +1721,7 @@
       <w:r>
         <w:t xml:space="preserve"> file to a short list of known licenses. Licensee also provides the </w:t>
       </w:r>
-      <w:hyperlink r:id="rId25" w:history="1">
+      <w:hyperlink r:id="rId27" w:history="1">
         <w:r>
           <w:rPr>
             <w:rStyle w:val="Hyperlink"/>
@@ -1730,7 +1732,7 @@
       <w:r>
         <w:t xml:space="preserve"> and </w:t>
       </w:r>
-      <w:hyperlink r:id="rId26" w:history="1">
+      <w:hyperlink r:id="rId28" w:history="1">
         <w:r>
           <w:rPr>
             <w:rStyle w:val="Hyperlink"/>
@@ -1741,7 +1743,7 @@
       <w:r>
         <w:t xml:space="preserve">. If your repository is using a license that isn't listed on the </w:t>
       </w:r>
-      <w:hyperlink r:id="rId27" w:history="1">
+      <w:hyperlink r:id="rId29" w:history="1">
         <w:r>
           <w:rPr>
             <w:rStyle w:val="Hyperlink"/>
@@ -1752,7 +1754,7 @@
       <w:r>
         <w:t xml:space="preserve">, you can </w:t>
       </w:r>
-      <w:hyperlink r:id="rId28" w:anchor="adding-a-license" w:history="1">
+      <w:hyperlink r:id="rId30" w:anchor="adding-a-license" w:history="1">
         <w:r>
           <w:rPr>
             <w:rStyle w:val="Hyperlink"/>
@@ -1796,7 +1798,7 @@
           <w:bCs/>
         </w:rPr>
       </w:pPr>
-      <w:hyperlink r:id="rId29" w:anchor="applying-a-license-to-a-repository-with-an-existing-license" w:history="1">
+      <w:hyperlink r:id="rId31" w:anchor="applying-a-license-to-a-repository-with-an-existing-license" w:history="1">
         <w:r>
           <w:rPr>
             <w:rStyle w:val="Hyperlink"/>
@@ -1811,7 +1813,7 @@
       <w:r>
         <w:t>The license picker is only available when you create a new project on GitHub. You can manually add a license using the browser. For more information on adding a license to a repository, see "</w:t>
       </w:r>
-      <w:hyperlink r:id="rId30" w:history="1">
+      <w:hyperlink r:id="rId32" w:history="1">
         <w:r>
           <w:rPr>
             <w:rStyle w:val="Hyperlink"/>
@@ -1825,6 +1827,9 @@
     </w:p>
     <w:p>
       <w:r>
+        <w:rPr>
+          <w:noProof/>
+        </w:rPr>
         <w:drawing>
           <wp:inline distT="0" distB="0" distL="0" distR="0">
             <wp:extent cx="5697211" cy="1333500"/>
@@ -1843,7 +1848,7 @@
                     </pic:cNvPicPr>
                   </pic:nvPicPr>
                   <pic:blipFill>
-                    <a:blip r:embed="rId31">
+                    <a:blip r:embed="rId33">
                       <a:extLst>
                         <a:ext uri="{28A0092B-C50C-407E-A947-70E740481C1C}">
                           <a14:useLocalDpi xmlns:a14="http://schemas.microsoft.com/office/drawing/2010/main" val="0"/>
@@ -1882,7 +1887,7 @@
           <w:bCs/>
         </w:rPr>
       </w:pPr>
-      <w:hyperlink r:id="rId32" w:anchor="disclaimer" w:history="1">
+      <w:hyperlink r:id="rId34" w:anchor="disclaimer" w:history="1">
         <w:r>
           <w:rPr>
             <w:rStyle w:val="Hyperlink"/>
@@ -1921,10 +1926,9 @@
       <w:r>
         <w:t>Accessed: 1/15/20</w:t>
       </w:r>
-      <w:bookmarkStart w:id="0" w:name="_GoBack"/>
-      <w:bookmarkEnd w:id="0"/>
     </w:p>
     <w:sectPr>
+      <w:footerReference w:type="default" r:id="rId35"/>
       <w:pgSz w:w="12240" w:h="15840"/>
       <w:pgMar w:top="1440" w:right="1440" w:bottom="1440" w:left="1440" w:header="720" w:footer="720" w:gutter="0"/>
       <w:cols w:space="720"/>
@@ -1932,6 +1936,184 @@
     </w:sectPr>
   </w:body>
 </w:document>
+</file>
+
+<file path=word/endnotes.xml><?xml version="1.0" encoding="utf-8"?>
+<w:endnotes xmlns:wpc="http://schemas.microsoft.com/office/word/2010/wordprocessingCanvas" xmlns:mc="http://schemas.openxmlformats.org/markup-compatibility/2006" xmlns:o="urn:schemas-microsoft-com:office:office" xmlns:r="http://schemas.openxmlformats.org/officeDocument/2006/relationships" xmlns:m="http://schemas.openxmlformats.org/officeDocument/2006/math" xmlns:v="urn:schemas-microsoft-com:vml" xmlns:wp14="http://schemas.microsoft.com/office/word/2010/wordprocessingDrawing" xmlns:wp="http://schemas.openxmlformats.org/drawingml/2006/wordprocessingDrawing" xmlns:w10="urn:schemas-microsoft-com:office:word" xmlns:w="http://schemas.openxmlformats.org/wordprocessingml/2006/main" xmlns:w14="http://schemas.microsoft.com/office/word/2010/wordml" xmlns:wpg="http://schemas.microsoft.com/office/word/2010/wordprocessingGroup" xmlns:wpi="http://schemas.microsoft.com/office/word/2010/wordprocessingInk" xmlns:wne="http://schemas.microsoft.com/office/word/2006/wordml" xmlns:wps="http://schemas.microsoft.com/office/word/2010/wordprocessingShape" mc:Ignorable="w14 wp14">
+  <w:endnote w:type="separator" w:id="-1">
+    <w:p>
+      <w:pPr>
+        <w:spacing w:after="0" w:line="240" w:lineRule="auto"/>
+      </w:pPr>
+      <w:r>
+        <w:separator/>
+      </w:r>
+    </w:p>
+  </w:endnote>
+  <w:endnote w:type="continuationSeparator" w:id="0">
+    <w:p>
+      <w:pPr>
+        <w:spacing w:after="0" w:line="240" w:lineRule="auto"/>
+      </w:pPr>
+      <w:r>
+        <w:continuationSeparator/>
+      </w:r>
+    </w:p>
+  </w:endnote>
+</w:endnotes>
+</file>
+
+<file path=word/footer1.xml><?xml version="1.0" encoding="utf-8"?>
+<w:ftr xmlns:wpc="http://schemas.microsoft.com/office/word/2010/wordprocessingCanvas" xmlns:mc="http://schemas.openxmlformats.org/markup-compatibility/2006" xmlns:o="urn:schemas-microsoft-com:office:office" xmlns:r="http://schemas.openxmlformats.org/officeDocument/2006/relationships" xmlns:m="http://schemas.openxmlformats.org/officeDocument/2006/math" xmlns:v="urn:schemas-microsoft-com:vml" xmlns:wp14="http://schemas.microsoft.com/office/word/2010/wordprocessingDrawing" xmlns:wp="http://schemas.openxmlformats.org/drawingml/2006/wordprocessingDrawing" xmlns:w10="urn:schemas-microsoft-com:office:word" xmlns:w="http://schemas.openxmlformats.org/wordprocessingml/2006/main" xmlns:w14="http://schemas.microsoft.com/office/word/2010/wordml" xmlns:wpg="http://schemas.microsoft.com/office/word/2010/wordprocessingGroup" xmlns:wpi="http://schemas.microsoft.com/office/word/2010/wordprocessingInk" xmlns:wne="http://schemas.microsoft.com/office/word/2006/wordml" xmlns:wps="http://schemas.microsoft.com/office/word/2010/wordprocessingShape" mc:Ignorable="w14 wp14">
+  <w:sdt>
+    <w:sdtPr>
+      <w:id w:val="-1456407200"/>
+      <w:docPartObj>
+        <w:docPartGallery w:val="Page Numbers (Bottom of Page)"/>
+        <w:docPartUnique/>
+      </w:docPartObj>
+    </w:sdtPr>
+    <w:sdtContent>
+      <w:sdt>
+        <w:sdtPr>
+          <w:id w:val="860082579"/>
+          <w:docPartObj>
+            <w:docPartGallery w:val="Page Numbers (Top of Page)"/>
+            <w:docPartUnique/>
+          </w:docPartObj>
+        </w:sdtPr>
+        <w:sdtContent>
+          <w:p>
+            <w:pPr>
+              <w:pStyle w:val="Footer"/>
+              <w:jc w:val="right"/>
+            </w:pPr>
+            <w:r>
+              <w:t xml:space="preserve">Page </w:t>
+            </w:r>
+            <w:r>
+              <w:rPr>
+                <w:b/>
+                <w:bCs/>
+                <w:sz w:val="24"/>
+                <w:szCs w:val="24"/>
+              </w:rPr>
+              <w:fldChar w:fldCharType="begin"/>
+            </w:r>
+            <w:r>
+              <w:rPr>
+                <w:b/>
+                <w:bCs/>
+              </w:rPr>
+              <w:instrText xml:space="preserve"> PAGE </w:instrText>
+            </w:r>
+            <w:r>
+              <w:rPr>
+                <w:b/>
+                <w:bCs/>
+                <w:sz w:val="24"/>
+                <w:szCs w:val="24"/>
+              </w:rPr>
+              <w:fldChar w:fldCharType="separate"/>
+            </w:r>
+            <w:r>
+              <w:rPr>
+                <w:b/>
+                <w:bCs/>
+                <w:noProof/>
+              </w:rPr>
+              <w:t>4</w:t>
+            </w:r>
+            <w:r>
+              <w:rPr>
+                <w:b/>
+                <w:bCs/>
+                <w:sz w:val="24"/>
+                <w:szCs w:val="24"/>
+              </w:rPr>
+              <w:fldChar w:fldCharType="end"/>
+            </w:r>
+            <w:r>
+              <w:t xml:space="preserve"> of </w:t>
+            </w:r>
+            <w:r>
+              <w:rPr>
+                <w:b/>
+                <w:bCs/>
+                <w:sz w:val="24"/>
+                <w:szCs w:val="24"/>
+              </w:rPr>
+              <w:fldChar w:fldCharType="begin"/>
+            </w:r>
+            <w:r>
+              <w:rPr>
+                <w:b/>
+                <w:bCs/>
+              </w:rPr>
+              <w:instrText xml:space="preserve"> NUMPAGES  </w:instrText>
+            </w:r>
+            <w:r>
+              <w:rPr>
+                <w:b/>
+                <w:bCs/>
+                <w:sz w:val="24"/>
+                <w:szCs w:val="24"/>
+              </w:rPr>
+              <w:fldChar w:fldCharType="separate"/>
+            </w:r>
+            <w:r>
+              <w:rPr>
+                <w:b/>
+                <w:bCs/>
+                <w:noProof/>
+              </w:rPr>
+              <w:t>4</w:t>
+            </w:r>
+            <w:r>
+              <w:rPr>
+                <w:b/>
+                <w:bCs/>
+                <w:sz w:val="24"/>
+                <w:szCs w:val="24"/>
+              </w:rPr>
+              <w:fldChar w:fldCharType="end"/>
+            </w:r>
+          </w:p>
+        </w:sdtContent>
+      </w:sdt>
+    </w:sdtContent>
+  </w:sdt>
+  <w:p>
+    <w:pPr>
+      <w:pStyle w:val="Footer"/>
+    </w:pPr>
+  </w:p>
+</w:ftr>
+</file>
+
+<file path=word/footnotes.xml><?xml version="1.0" encoding="utf-8"?>
+<w:footnotes xmlns:wpc="http://schemas.microsoft.com/office/word/2010/wordprocessingCanvas" xmlns:mc="http://schemas.openxmlformats.org/markup-compatibility/2006" xmlns:o="urn:schemas-microsoft-com:office:office" xmlns:r="http://schemas.openxmlformats.org/officeDocument/2006/relationships" xmlns:m="http://schemas.openxmlformats.org/officeDocument/2006/math" xmlns:v="urn:schemas-microsoft-com:vml" xmlns:wp14="http://schemas.microsoft.com/office/word/2010/wordprocessingDrawing" xmlns:wp="http://schemas.openxmlformats.org/drawingml/2006/wordprocessingDrawing" xmlns:w10="urn:schemas-microsoft-com:office:word" xmlns:w="http://schemas.openxmlformats.org/wordprocessingml/2006/main" xmlns:w14="http://schemas.microsoft.com/office/word/2010/wordml" xmlns:wpg="http://schemas.microsoft.com/office/word/2010/wordprocessingGroup" xmlns:wpi="http://schemas.microsoft.com/office/word/2010/wordprocessingInk" xmlns:wne="http://schemas.microsoft.com/office/word/2006/wordml" xmlns:wps="http://schemas.microsoft.com/office/word/2010/wordprocessingShape" mc:Ignorable="w14 wp14">
+  <w:footnote w:type="separator" w:id="-1">
+    <w:p>
+      <w:pPr>
+        <w:spacing w:after="0" w:line="240" w:lineRule="auto"/>
+      </w:pPr>
+      <w:r>
+        <w:separator/>
+      </w:r>
+    </w:p>
+  </w:footnote>
+  <w:footnote w:type="continuationSeparator" w:id="0">
+    <w:p>
+      <w:pPr>
+        <w:spacing w:after="0" w:line="240" w:lineRule="auto"/>
+      </w:pPr>
+      <w:r>
+        <w:continuationSeparator/>
+      </w:r>
+    </w:p>
+  </w:footnote>
+</w:footnotes>
 </file>
 
 <file path=word/numbering.xml><?xml version="1.0" encoding="utf-8"?>
@@ -2254,6 +2436,7 @@
   <w:style w:type="character" w:default="1" w:styleId="DefaultParagraphFont">
     <w:name w:val="Default Paragraph Font"/>
     <w:uiPriority w:val="1"/>
+    <w:semiHidden/>
     <w:unhideWhenUsed/>
   </w:style>
   <w:style w:type="table" w:default="1" w:styleId="TableNormal">
@@ -2356,6 +2539,50 @@
       <w:sz w:val="52"/>
       <w:szCs w:val="52"/>
     </w:rPr>
+  </w:style>
+  <w:style w:type="paragraph" w:styleId="Header">
+    <w:name w:val="header"/>
+    <w:basedOn w:val="Normal"/>
+    <w:link w:val="HeaderChar"/>
+    <w:uiPriority w:val="99"/>
+    <w:unhideWhenUsed/>
+    <w:rsid w:val="00874FC0"/>
+    <w:pPr>
+      <w:tabs>
+        <w:tab w:val="center" w:pos="4680"/>
+        <w:tab w:val="right" w:pos="9360"/>
+      </w:tabs>
+      <w:spacing w:after="0" w:line="240" w:lineRule="auto"/>
+    </w:pPr>
+  </w:style>
+  <w:style w:type="character" w:customStyle="1" w:styleId="HeaderChar">
+    <w:name w:val="Header Char"/>
+    <w:basedOn w:val="DefaultParagraphFont"/>
+    <w:link w:val="Header"/>
+    <w:uiPriority w:val="99"/>
+    <w:rsid w:val="00874FC0"/>
+  </w:style>
+  <w:style w:type="paragraph" w:styleId="Footer">
+    <w:name w:val="footer"/>
+    <w:basedOn w:val="Normal"/>
+    <w:link w:val="FooterChar"/>
+    <w:uiPriority w:val="99"/>
+    <w:unhideWhenUsed/>
+    <w:rsid w:val="00874FC0"/>
+    <w:pPr>
+      <w:tabs>
+        <w:tab w:val="center" w:pos="4680"/>
+        <w:tab w:val="right" w:pos="9360"/>
+      </w:tabs>
+      <w:spacing w:after="0" w:line="240" w:lineRule="auto"/>
+    </w:pPr>
+  </w:style>
+  <w:style w:type="character" w:customStyle="1" w:styleId="FooterChar">
+    <w:name w:val="Footer Char"/>
+    <w:basedOn w:val="DefaultParagraphFont"/>
+    <w:link w:val="Footer"/>
+    <w:uiPriority w:val="99"/>
+    <w:rsid w:val="00874FC0"/>
   </w:style>
 </w:styles>
 </file>
@@ -2523,6 +2750,7 @@
   <w:style w:type="character" w:default="1" w:styleId="DefaultParagraphFont">
     <w:name w:val="Default Paragraph Font"/>
     <w:uiPriority w:val="1"/>
+    <w:semiHidden/>
     <w:unhideWhenUsed/>
   </w:style>
   <w:style w:type="table" w:default="1" w:styleId="TableNormal">
@@ -2625,6 +2853,50 @@
       <w:sz w:val="52"/>
       <w:szCs w:val="52"/>
     </w:rPr>
+  </w:style>
+  <w:style w:type="paragraph" w:styleId="Header">
+    <w:name w:val="header"/>
+    <w:basedOn w:val="Normal"/>
+    <w:link w:val="HeaderChar"/>
+    <w:uiPriority w:val="99"/>
+    <w:unhideWhenUsed/>
+    <w:rsid w:val="00874FC0"/>
+    <w:pPr>
+      <w:tabs>
+        <w:tab w:val="center" w:pos="4680"/>
+        <w:tab w:val="right" w:pos="9360"/>
+      </w:tabs>
+      <w:spacing w:after="0" w:line="240" w:lineRule="auto"/>
+    </w:pPr>
+  </w:style>
+  <w:style w:type="character" w:customStyle="1" w:styleId="HeaderChar">
+    <w:name w:val="Header Char"/>
+    <w:basedOn w:val="DefaultParagraphFont"/>
+    <w:link w:val="Header"/>
+    <w:uiPriority w:val="99"/>
+    <w:rsid w:val="00874FC0"/>
+  </w:style>
+  <w:style w:type="paragraph" w:styleId="Footer">
+    <w:name w:val="footer"/>
+    <w:basedOn w:val="Normal"/>
+    <w:link w:val="FooterChar"/>
+    <w:uiPriority w:val="99"/>
+    <w:unhideWhenUsed/>
+    <w:rsid w:val="00874FC0"/>
+    <w:pPr>
+      <w:tabs>
+        <w:tab w:val="center" w:pos="4680"/>
+        <w:tab w:val="right" w:pos="9360"/>
+      </w:tabs>
+      <w:spacing w:after="0" w:line="240" w:lineRule="auto"/>
+    </w:pPr>
+  </w:style>
+  <w:style w:type="character" w:customStyle="1" w:styleId="FooterChar">
+    <w:name w:val="Footer Char"/>
+    <w:basedOn w:val="DefaultParagraphFont"/>
+    <w:link w:val="Footer"/>
+    <w:uiPriority w:val="99"/>
+    <w:rsid w:val="00874FC0"/>
   </w:style>
 </w:styles>
 </file>

</xml_diff>